<commit_message>
Edited document 07_architecture for milestone 1
</commit_message>
<xml_diff>
--- a/documentation/milestone1/07_architecture.docx
+++ b/documentation/milestone1/07_architecture.docx
@@ -3,8 +3,374 @@
 <w:document xmlns:wpc="http://schemas.microsoft.com/office/word/2010/wordprocessingCanvas" xmlns:cx="http://schemas.microsoft.com/office/drawing/2014/chartex" xmlns:cx1="http://schemas.microsoft.com/office/drawing/2015/9/8/chartex" xmlns:cx2="http://schemas.microsoft.com/office/drawing/2015/10/21/chartex" xmlns:cx3="http://schemas.microsoft.com/office/drawing/2016/5/9/chartex" xmlns:cx4="http://schemas.microsoft.com/office/drawing/2016/5/10/chartex" xmlns:cx5="http://schemas.microsoft.com/office/drawing/2016/5/11/chartex" xmlns:mc="http://schemas.openxmlformats.org/markup-compatibility/2006" xmlns:o="urn:schemas-microsoft-com:office:office" xmlns:r="http://schemas.openxmlformats.org/officeDocument/2006/relationships" xmlns:m="http://schemas.openxmlformats.org/officeDocument/2006/math" xmlns:v="urn:schemas-microsoft-com:vml" xmlns:wp14="http://schemas.microsoft.com/office/word/2010/wordprocessingDrawing" xmlns:wp="http://schemas.openxmlformats.org/drawingml/2006/wordprocessingDrawing" xmlns:w10="urn:schemas-microsoft-com:office:word" xmlns:w="http://schemas.openxmlformats.org/wordprocessingml/2006/main" xmlns:w14="http://schemas.microsoft.com/office/word/2010/wordml" xmlns:w15="http://schemas.microsoft.com/office/word/2012/wordml" xmlns:w16se="http://schemas.microsoft.com/office/word/2015/wordml/symex" xmlns:wpg="http://schemas.microsoft.com/office/word/2010/wordprocessingGroup" xmlns:wpi="http://schemas.microsoft.com/office/word/2010/wordprocessingInk" xmlns:wne="http://schemas.microsoft.com/office/word/2006/wordml" xmlns:wps="http://schemas.microsoft.com/office/word/2010/wordprocessingShape" mc:Ignorable="w14 w15 w16se wp14">
   <w:body>
     <w:p>
+      <w:pPr>
+        <w:pStyle w:val="berschrift1"/>
+      </w:pPr>
+      <w:r>
+        <w:t xml:space="preserve">7. </w:t>
+      </w:r>
       <w:bookmarkStart w:id="0" w:name="_GoBack"/>
       <w:bookmarkEnd w:id="0"/>
+      <w:r>
+        <w:t>High-level System Architecture</w:t>
+      </w:r>
+    </w:p>
+    <w:p/>
+    <w:p>
+      <w:r>
+        <w:t xml:space="preserve">This subsection describes the system architecture and technology stack of fuldaflats.de. It contains the most important software components, frameworks, libraries and development tools that are used in the development process. </w:t>
+      </w:r>
+    </w:p>
+    <w:p>
+      <w:r>
+        <w:t>The overall architecture goal for fuldaflats.de is to create a multi-tier web application that uses a REST-Webservice and AJAX technology as main data exchange interfaces.</w:t>
+      </w:r>
+      <w:r>
+        <w:t xml:space="preserve"> We use a </w:t>
+      </w:r>
+      <w:r>
+        <w:rPr>
+          <w:b/>
+        </w:rPr>
+        <w:t>Linux/Debian</w:t>
+      </w:r>
+      <w:r>
+        <w:t xml:space="preserve"> virtual machine that is hosted on the </w:t>
+      </w:r>
+      <w:r>
+        <w:rPr>
+          <w:b/>
+        </w:rPr>
+        <w:t>Microsoft Azure Cloud</w:t>
+      </w:r>
+      <w:r>
+        <w:t xml:space="preserve"> as a server for our project. </w:t>
+      </w:r>
+    </w:p>
+    <w:p>
+      <w:r>
+        <w:t xml:space="preserve">The data-tier of the application is handled by a </w:t>
+      </w:r>
+      <w:r>
+        <w:rPr>
+          <w:b/>
+        </w:rPr>
+        <w:t>MySQL Database</w:t>
+      </w:r>
+      <w:r>
+        <w:t xml:space="preserve"> which can be administrated by the phpMyAdmin user interface. </w:t>
+      </w:r>
+    </w:p>
+    <w:p>
+      <w:r>
+        <w:t xml:space="preserve">The application / logic tier uses </w:t>
+      </w:r>
+      <w:r>
+        <w:rPr>
+          <w:b/>
+        </w:rPr>
+        <w:t>Node.js</w:t>
+      </w:r>
+      <w:r>
+        <w:rPr>
+          <w:b/>
+        </w:rPr>
+        <w:t xml:space="preserve"> 7.0</w:t>
+      </w:r>
+      <w:r>
+        <w:rPr>
+          <w:rStyle w:val="Funotenzeichen"/>
+          <w:b/>
+        </w:rPr>
+        <w:footnoteReference w:id="1"/>
+      </w:r>
+      <w:r>
+        <w:t xml:space="preserve"> </w:t>
+      </w:r>
+      <w:r>
+        <w:t xml:space="preserve"> </w:t>
+      </w:r>
+      <w:r>
+        <w:t xml:space="preserve">as technology platform to enable </w:t>
+      </w:r>
+      <w:r>
+        <w:rPr>
+          <w:b/>
+        </w:rPr>
+        <w:t>server-sided JavaScript</w:t>
+      </w:r>
+      <w:r>
+        <w:t xml:space="preserve"> coding. Node.js itself is quite a bare software platform, but it can be extended through the package-manager </w:t>
+      </w:r>
+      <w:r>
+        <w:rPr>
+          <w:b/>
+        </w:rPr>
+        <w:t>npm</w:t>
+      </w:r>
+      <w:r>
+        <w:rPr>
+          <w:rStyle w:val="Funotenzeichen"/>
+          <w:b/>
+        </w:rPr>
+        <w:footnoteReference w:id="2"/>
+      </w:r>
+      <w:r>
+        <w:t xml:space="preserve">. Node.js modules that are mandatory for the fuldaflats.de project are </w:t>
+      </w:r>
+      <w:r>
+        <w:rPr>
+          <w:b/>
+        </w:rPr>
+        <w:t>CaminteJS</w:t>
+      </w:r>
+      <w:r>
+        <w:rPr>
+          <w:rStyle w:val="Funotenzeichen"/>
+          <w:b/>
+        </w:rPr>
+        <w:footnoteReference w:id="3"/>
+      </w:r>
+      <w:r>
+        <w:rPr>
+          <w:b/>
+          <w:u w:val="single"/>
+        </w:rPr>
+        <w:t xml:space="preserve"> </w:t>
+      </w:r>
+      <w:r>
+        <w:t xml:space="preserve">as an ORM library for database access and </w:t>
+      </w:r>
+      <w:r>
+        <w:rPr>
+          <w:b/>
+        </w:rPr>
+        <w:t>Express</w:t>
+      </w:r>
+      <w:r>
+        <w:rPr>
+          <w:rStyle w:val="Funotenzeichen"/>
+          <w:b/>
+        </w:rPr>
+        <w:footnoteReference w:id="4"/>
+      </w:r>
+      <w:r>
+        <w:rPr>
+          <w:b/>
+        </w:rPr>
+        <w:t xml:space="preserve"> </w:t>
+      </w:r>
+      <w:r>
+        <w:t>to create RESTful web service endpoints and start a web server within node.js (Those two are comparable to JPA and JAX-RS in Java EE).</w:t>
+      </w:r>
+    </w:p>
+    <w:p>
+      <w:r>
+        <w:t xml:space="preserve">For the web client we use </w:t>
+      </w:r>
+      <w:r>
+        <w:rPr>
+          <w:b/>
+        </w:rPr>
+        <w:t>jQuery</w:t>
+      </w:r>
+      <w:r>
+        <w:rPr>
+          <w:rStyle w:val="Funotenzeichen"/>
+          <w:b/>
+        </w:rPr>
+        <w:footnoteReference w:id="5"/>
+      </w:r>
+      <w:r>
+        <w:t xml:space="preserve"> as a standard library to enhance browser APIs, as well as &lt;AngularJS version 2 as a framework for client-sided logic, two-way JavaScript databinding, client sided routing and event handling&gt; &lt;Rivets.js/KnockoutJS as library for two-way databinding and RESTful-JS as library to create AJAX-HTTP calls more confortably&gt;. We also use </w:t>
+      </w:r>
+      <w:r>
+        <w:rPr>
+          <w:b/>
+        </w:rPr>
+        <w:t>Twitter Bootstrap</w:t>
+      </w:r>
+      <w:r>
+        <w:rPr>
+          <w:rStyle w:val="Funotenzeichen"/>
+          <w:b/>
+        </w:rPr>
+        <w:footnoteReference w:id="6"/>
+      </w:r>
+      <w:r>
+        <w:t xml:space="preserve"> as a presentation framework (mainly for it’s CSS) for responsive web design.</w:t>
+      </w:r>
+    </w:p>
+    <w:p>
+      <w:r>
+        <w:t xml:space="preserve">The fuldaflats.de project uses </w:t>
+      </w:r>
+      <w:r>
+        <w:rPr>
+          <w:b/>
+        </w:rPr>
+        <w:t>git</w:t>
+      </w:r>
+      <w:r>
+        <w:rPr>
+          <w:rStyle w:val="Funotenzeichen"/>
+          <w:b/>
+        </w:rPr>
+        <w:footnoteReference w:id="7"/>
+      </w:r>
+      <w:r>
+        <w:t xml:space="preserve"> as a source code management system, the code is hosted as a </w:t>
+      </w:r>
+      <w:r>
+        <w:rPr>
+          <w:b/>
+        </w:rPr>
+        <w:t>private repository on</w:t>
+      </w:r>
+      <w:r>
+        <w:t xml:space="preserve"> </w:t>
+      </w:r>
+      <w:r>
+        <w:rPr>
+          <w:b/>
+        </w:rPr>
+        <w:t>GitHub</w:t>
+      </w:r>
+      <w:r>
+        <w:rPr>
+          <w:rStyle w:val="Funotenzeichen"/>
+          <w:b/>
+        </w:rPr>
+        <w:footnoteReference w:id="8"/>
+      </w:r>
+      <w:r>
+        <w:t xml:space="preserve">. GitHub issues and milestones are also used for project management and team communication. We use </w:t>
+      </w:r>
+      <w:r>
+        <w:rPr>
+          <w:b/>
+        </w:rPr>
+        <w:t>Visual Studio Code</w:t>
+      </w:r>
+      <w:r>
+        <w:rPr>
+          <w:rStyle w:val="Funotenzeichen"/>
+          <w:b/>
+        </w:rPr>
+        <w:footnoteReference w:id="9"/>
+      </w:r>
+      <w:r>
+        <w:t xml:space="preserve"> as development environment for web applications and node.js (which is </w:t>
+      </w:r>
+      <w:r>
+        <w:rPr>
+          <w:u w:val="single"/>
+        </w:rPr>
+        <w:t>not</w:t>
+      </w:r>
+      <w:r>
+        <w:t xml:space="preserve"> Visual Studio 2015, but rather just a free, enhanced text editor tool from Microsoft).</w:t>
+      </w:r>
+    </w:p>
+    <w:p>
+      <w:r>
+        <w:t>The final product will support and be tested on the following Browsers:</w:t>
+      </w:r>
+    </w:p>
+    <w:p>
+      <w:pPr>
+        <w:pStyle w:val="Listenabsatz"/>
+        <w:numPr>
+          <w:ilvl w:val="0"/>
+          <w:numId w:val="1"/>
+        </w:numPr>
+        <w:rPr>
+          <w:b/>
+        </w:rPr>
+      </w:pPr>
+      <w:r>
+        <w:rPr>
+          <w:b/>
+        </w:rPr>
+        <w:t xml:space="preserve">Google Chrome (Version </w:t>
+      </w:r>
+      <w:r>
+        <w:rPr>
+          <w:b/>
+        </w:rPr>
+        <w:t>54.0)</w:t>
+      </w:r>
+    </w:p>
+    <w:p>
+      <w:pPr>
+        <w:pStyle w:val="Listenabsatz"/>
+        <w:numPr>
+          <w:ilvl w:val="0"/>
+          <w:numId w:val="1"/>
+        </w:numPr>
+        <w:rPr>
+          <w:b/>
+        </w:rPr>
+      </w:pPr>
+      <w:r>
+        <w:rPr>
+          <w:b/>
+        </w:rPr>
+        <w:t>Mozilla Firefox (Version 42.0)</w:t>
+      </w:r>
+    </w:p>
+    <w:p>
+      <w:r>
+        <w:br w:type="page"/>
+      </w:r>
+    </w:p>
+    <w:p>
+      <w:pPr>
+        <w:pStyle w:val="Listenabsatz"/>
+        <w:ind w:left="0"/>
+        <w:rPr>
+          <w:b/>
+        </w:rPr>
+      </w:pPr>
+      <w:r>
+        <w:rPr>
+          <w:b/>
+        </w:rPr>
+        <w:lastRenderedPageBreak/>
+        <w:pict>
+          <v:shapetype id="_x0000_t75" coordsize="21600,21600" o:spt="75" o:preferrelative="t" path="m@4@5l@4@11@9@11@9@5xe" filled="f" stroked="f">
+            <v:stroke joinstyle="miter"/>
+            <v:formulas>
+              <v:f eqn="if lineDrawn pixelLineWidth 0"/>
+              <v:f eqn="sum @0 1 0"/>
+              <v:f eqn="sum 0 0 @1"/>
+              <v:f eqn="prod @2 1 2"/>
+              <v:f eqn="prod @3 21600 pixelWidth"/>
+              <v:f eqn="prod @3 21600 pixelHeight"/>
+              <v:f eqn="sum @0 0 1"/>
+              <v:f eqn="prod @6 1 2"/>
+              <v:f eqn="prod @7 21600 pixelWidth"/>
+              <v:f eqn="sum @8 21600 0"/>
+              <v:f eqn="prod @7 21600 pixelHeight"/>
+              <v:f eqn="sum @10 21600 0"/>
+            </v:formulas>
+            <v:path o:extrusionok="f" gradientshapeok="t" o:connecttype="rect"/>
+            <o:lock v:ext="edit" aspectratio="t"/>
+          </v:shapetype>
+          <v:shape id="_x0000_i1025" type="#_x0000_t75" style="width:452.55pt;height:197.3pt">
+            <v:imagedata r:id="rId8" o:title="07_architecture"/>
+          </v:shape>
+        </w:pict>
+      </w:r>
+    </w:p>
+    <w:p>
+      <w:pPr>
+        <w:pStyle w:val="Listenabsatz"/>
+        <w:ind w:left="0"/>
+        <w:rPr>
+          <w:b/>
+        </w:rPr>
+      </w:pPr>
     </w:p>
     <w:sectPr>
       <w:pgSz w:w="11906" w:h="16838"/>
@@ -14,6 +380,438 @@
     </w:sectPr>
   </w:body>
 </w:document>
+</file>
+
+<file path=word/endnotes.xml><?xml version="1.0" encoding="utf-8"?>
+<w:endnotes xmlns:wpc="http://schemas.microsoft.com/office/word/2010/wordprocessingCanvas" xmlns:cx="http://schemas.microsoft.com/office/drawing/2014/chartex" xmlns:cx1="http://schemas.microsoft.com/office/drawing/2015/9/8/chartex" xmlns:cx2="http://schemas.microsoft.com/office/drawing/2015/10/21/chartex" xmlns:cx3="http://schemas.microsoft.com/office/drawing/2016/5/9/chartex" xmlns:cx4="http://schemas.microsoft.com/office/drawing/2016/5/10/chartex" xmlns:cx5="http://schemas.microsoft.com/office/drawing/2016/5/11/chartex" xmlns:mc="http://schemas.openxmlformats.org/markup-compatibility/2006" xmlns:o="urn:schemas-microsoft-com:office:office" xmlns:r="http://schemas.openxmlformats.org/officeDocument/2006/relationships" xmlns:m="http://schemas.openxmlformats.org/officeDocument/2006/math" xmlns:v="urn:schemas-microsoft-com:vml" xmlns:wp14="http://schemas.microsoft.com/office/word/2010/wordprocessingDrawing" xmlns:wp="http://schemas.openxmlformats.org/drawingml/2006/wordprocessingDrawing" xmlns:w10="urn:schemas-microsoft-com:office:word" xmlns:w="http://schemas.openxmlformats.org/wordprocessingml/2006/main" xmlns:w14="http://schemas.microsoft.com/office/word/2010/wordml" xmlns:w15="http://schemas.microsoft.com/office/word/2012/wordml" xmlns:w16se="http://schemas.microsoft.com/office/word/2015/wordml/symex" xmlns:wpg="http://schemas.microsoft.com/office/word/2010/wordprocessingGroup" xmlns:wpi="http://schemas.microsoft.com/office/word/2010/wordprocessingInk" xmlns:wne="http://schemas.microsoft.com/office/word/2006/wordml" xmlns:wps="http://schemas.microsoft.com/office/word/2010/wordprocessingShape" mc:Ignorable="w14 w15 w16se wp14">
+  <w:endnote w:type="separator" w:id="-1">
+    <w:p>
+      <w:pPr>
+        <w:spacing w:after="0" w:line="240" w:lineRule="auto"/>
+      </w:pPr>
+      <w:r>
+        <w:separator/>
+      </w:r>
+    </w:p>
+  </w:endnote>
+  <w:endnote w:type="continuationSeparator" w:id="0">
+    <w:p>
+      <w:pPr>
+        <w:spacing w:after="0" w:line="240" w:lineRule="auto"/>
+      </w:pPr>
+      <w:r>
+        <w:continuationSeparator/>
+      </w:r>
+    </w:p>
+  </w:endnote>
+</w:endnotes>
+</file>
+
+<file path=word/footnotes.xml><?xml version="1.0" encoding="utf-8"?>
+<w:footnotes xmlns:wpc="http://schemas.microsoft.com/office/word/2010/wordprocessingCanvas" xmlns:cx="http://schemas.microsoft.com/office/drawing/2014/chartex" xmlns:cx1="http://schemas.microsoft.com/office/drawing/2015/9/8/chartex" xmlns:cx2="http://schemas.microsoft.com/office/drawing/2015/10/21/chartex" xmlns:cx3="http://schemas.microsoft.com/office/drawing/2016/5/9/chartex" xmlns:cx4="http://schemas.microsoft.com/office/drawing/2016/5/10/chartex" xmlns:cx5="http://schemas.microsoft.com/office/drawing/2016/5/11/chartex" xmlns:mc="http://schemas.openxmlformats.org/markup-compatibility/2006" xmlns:o="urn:schemas-microsoft-com:office:office" xmlns:r="http://schemas.openxmlformats.org/officeDocument/2006/relationships" xmlns:m="http://schemas.openxmlformats.org/officeDocument/2006/math" xmlns:v="urn:schemas-microsoft-com:vml" xmlns:wp14="http://schemas.microsoft.com/office/word/2010/wordprocessingDrawing" xmlns:wp="http://schemas.openxmlformats.org/drawingml/2006/wordprocessingDrawing" xmlns:w10="urn:schemas-microsoft-com:office:word" xmlns:w="http://schemas.openxmlformats.org/wordprocessingml/2006/main" xmlns:w14="http://schemas.microsoft.com/office/word/2010/wordml" xmlns:w15="http://schemas.microsoft.com/office/word/2012/wordml" xmlns:w16se="http://schemas.microsoft.com/office/word/2015/wordml/symex" xmlns:wpg="http://schemas.microsoft.com/office/word/2010/wordprocessingGroup" xmlns:wpi="http://schemas.microsoft.com/office/word/2010/wordprocessingInk" xmlns:wne="http://schemas.microsoft.com/office/word/2006/wordml" xmlns:wps="http://schemas.microsoft.com/office/word/2010/wordprocessingShape" mc:Ignorable="w14 w15 w16se wp14">
+  <w:footnote w:type="separator" w:id="-1">
+    <w:p>
+      <w:pPr>
+        <w:spacing w:after="0" w:line="240" w:lineRule="auto"/>
+      </w:pPr>
+      <w:r>
+        <w:separator/>
+      </w:r>
+    </w:p>
+  </w:footnote>
+  <w:footnote w:type="continuationSeparator" w:id="0">
+    <w:p>
+      <w:pPr>
+        <w:spacing w:after="0" w:line="240" w:lineRule="auto"/>
+      </w:pPr>
+      <w:r>
+        <w:continuationSeparator/>
+      </w:r>
+    </w:p>
+  </w:footnote>
+  <w:footnote w:id="1">
+    <w:p>
+      <w:pPr>
+        <w:pStyle w:val="Funotentext"/>
+        <w:rPr>
+          <w:lang w:val="de-DE"/>
+        </w:rPr>
+      </w:pPr>
+      <w:r>
+        <w:rPr>
+          <w:rStyle w:val="Funotenzeichen"/>
+        </w:rPr>
+        <w:footnoteRef/>
+      </w:r>
+      <w:r>
+        <w:t xml:space="preserve"> </w:t>
+      </w:r>
+      <w:hyperlink r:id="rId1" w:history="1">
+        <w:r>
+          <w:rPr>
+            <w:rStyle w:val="Hyperlink"/>
+          </w:rPr>
+          <w:t>https://nodejs.org</w:t>
+        </w:r>
+      </w:hyperlink>
+    </w:p>
+  </w:footnote>
+  <w:footnote w:id="2">
+    <w:p>
+      <w:pPr>
+        <w:pStyle w:val="Funotentext"/>
+        <w:rPr>
+          <w:lang w:val="de-DE"/>
+        </w:rPr>
+      </w:pPr>
+      <w:r>
+        <w:rPr>
+          <w:rStyle w:val="Funotenzeichen"/>
+        </w:rPr>
+        <w:footnoteRef/>
+      </w:r>
+      <w:r>
+        <w:rPr>
+          <w:lang w:val="de-DE"/>
+        </w:rPr>
+        <w:t xml:space="preserve"> </w:t>
+      </w:r>
+      <w:hyperlink r:id="rId2" w:history="1">
+        <w:r>
+          <w:rPr>
+            <w:rStyle w:val="Hyperlink"/>
+            <w:lang w:val="de-DE"/>
+          </w:rPr>
+          <w:t>https://www.npmjs.com</w:t>
+        </w:r>
+      </w:hyperlink>
+    </w:p>
+  </w:footnote>
+  <w:footnote w:id="3">
+    <w:p>
+      <w:pPr>
+        <w:pStyle w:val="Funotentext"/>
+        <w:rPr>
+          <w:lang w:val="de-DE"/>
+        </w:rPr>
+      </w:pPr>
+      <w:r>
+        <w:rPr>
+          <w:rStyle w:val="Funotenzeichen"/>
+        </w:rPr>
+        <w:footnoteRef/>
+      </w:r>
+      <w:r>
+        <w:rPr>
+          <w:lang w:val="de-DE"/>
+        </w:rPr>
+        <w:t xml:space="preserve"> </w:t>
+      </w:r>
+      <w:hyperlink r:id="rId3" w:history="1">
+        <w:r>
+          <w:rPr>
+            <w:rStyle w:val="Hyperlink"/>
+            <w:lang w:val="de-DE"/>
+          </w:rPr>
+          <w:t>http://www.camintejs.com</w:t>
+        </w:r>
+      </w:hyperlink>
+    </w:p>
+  </w:footnote>
+  <w:footnote w:id="4">
+    <w:p>
+      <w:pPr>
+        <w:pStyle w:val="Funotentext"/>
+        <w:rPr>
+          <w:lang w:val="de-DE"/>
+        </w:rPr>
+      </w:pPr>
+      <w:r>
+        <w:rPr>
+          <w:rStyle w:val="Funotenzeichen"/>
+        </w:rPr>
+        <w:footnoteRef/>
+      </w:r>
+      <w:r>
+        <w:rPr>
+          <w:lang w:val="de-DE"/>
+        </w:rPr>
+        <w:t xml:space="preserve"> </w:t>
+      </w:r>
+      <w:hyperlink r:id="rId4" w:history="1">
+        <w:r>
+          <w:rPr>
+            <w:rStyle w:val="Hyperlink"/>
+            <w:lang w:val="de-DE"/>
+          </w:rPr>
+          <w:t>http://expressjs.com</w:t>
+        </w:r>
+      </w:hyperlink>
+    </w:p>
+  </w:footnote>
+  <w:footnote w:id="5">
+    <w:p>
+      <w:pPr>
+        <w:pStyle w:val="Funotentext"/>
+        <w:rPr>
+          <w:lang w:val="de-DE"/>
+        </w:rPr>
+      </w:pPr>
+      <w:r>
+        <w:rPr>
+          <w:rStyle w:val="Funotenzeichen"/>
+        </w:rPr>
+        <w:footnoteRef/>
+      </w:r>
+      <w:r>
+        <w:rPr>
+          <w:lang w:val="de-DE"/>
+        </w:rPr>
+        <w:t xml:space="preserve"> </w:t>
+      </w:r>
+      <w:hyperlink r:id="rId5" w:history="1">
+        <w:r>
+          <w:rPr>
+            <w:rStyle w:val="Hyperlink"/>
+            <w:lang w:val="de-DE"/>
+          </w:rPr>
+          <w:t>https://jquery.com</w:t>
+        </w:r>
+      </w:hyperlink>
+    </w:p>
+  </w:footnote>
+  <w:footnote w:id="6">
+    <w:p>
+      <w:pPr>
+        <w:pStyle w:val="Funotentext"/>
+        <w:rPr>
+          <w:lang w:val="de-DE"/>
+        </w:rPr>
+      </w:pPr>
+      <w:r>
+        <w:rPr>
+          <w:rStyle w:val="Funotenzeichen"/>
+        </w:rPr>
+        <w:footnoteRef/>
+      </w:r>
+      <w:r>
+        <w:rPr>
+          <w:lang w:val="de-DE"/>
+        </w:rPr>
+        <w:t xml:space="preserve"> </w:t>
+      </w:r>
+      <w:hyperlink r:id="rId6" w:history="1">
+        <w:r>
+          <w:rPr>
+            <w:rStyle w:val="Hyperlink"/>
+          </w:rPr>
+          <w:t>http://getbootstrap.com</w:t>
+        </w:r>
+      </w:hyperlink>
+    </w:p>
+  </w:footnote>
+  <w:footnote w:id="7">
+    <w:p>
+      <w:pPr>
+        <w:pStyle w:val="Funotentext"/>
+        <w:rPr>
+          <w:lang w:val="de-DE"/>
+        </w:rPr>
+      </w:pPr>
+      <w:r>
+        <w:rPr>
+          <w:rStyle w:val="Funotenzeichen"/>
+        </w:rPr>
+        <w:footnoteRef/>
+      </w:r>
+      <w:r>
+        <w:t xml:space="preserve"> </w:t>
+      </w:r>
+      <w:hyperlink r:id="rId7" w:history="1">
+        <w:r>
+          <w:rPr>
+            <w:rStyle w:val="Hyperlink"/>
+          </w:rPr>
+          <w:t>https://git-scm.com</w:t>
+        </w:r>
+      </w:hyperlink>
+    </w:p>
+  </w:footnote>
+  <w:footnote w:id="8">
+    <w:p>
+      <w:pPr>
+        <w:pStyle w:val="Funotentext"/>
+        <w:rPr>
+          <w:lang w:val="de-DE"/>
+        </w:rPr>
+      </w:pPr>
+      <w:r>
+        <w:rPr>
+          <w:rStyle w:val="Funotenzeichen"/>
+        </w:rPr>
+        <w:footnoteRef/>
+      </w:r>
+      <w:r>
+        <w:t xml:space="preserve"> </w:t>
+      </w:r>
+      <w:hyperlink r:id="rId8" w:history="1">
+        <w:r>
+          <w:rPr>
+            <w:rStyle w:val="Hyperlink"/>
+          </w:rPr>
+          <w:t>https://github.com</w:t>
+        </w:r>
+      </w:hyperlink>
+    </w:p>
+  </w:footnote>
+  <w:footnote w:id="9">
+    <w:p>
+      <w:pPr>
+        <w:pStyle w:val="Funotentext"/>
+        <w:rPr>
+          <w:lang w:val="de-DE"/>
+        </w:rPr>
+      </w:pPr>
+      <w:r>
+        <w:rPr>
+          <w:rStyle w:val="Funotenzeichen"/>
+        </w:rPr>
+        <w:footnoteRef/>
+      </w:r>
+      <w:r>
+        <w:t xml:space="preserve"> </w:t>
+      </w:r>
+      <w:hyperlink r:id="rId9" w:history="1">
+        <w:r>
+          <w:rPr>
+            <w:rStyle w:val="Hyperlink"/>
+          </w:rPr>
+          <w:t>https://code.visualstudio.com</w:t>
+        </w:r>
+      </w:hyperlink>
+    </w:p>
+  </w:footnote>
+</w:footnotes>
+</file>
+
+<file path=word/numbering.xml><?xml version="1.0" encoding="utf-8"?>
+<w:numbering xmlns:wpc="http://schemas.microsoft.com/office/word/2010/wordprocessingCanvas" xmlns:cx="http://schemas.microsoft.com/office/drawing/2014/chartex" xmlns:cx1="http://schemas.microsoft.com/office/drawing/2015/9/8/chartex" xmlns:cx2="http://schemas.microsoft.com/office/drawing/2015/10/21/chartex" xmlns:cx3="http://schemas.microsoft.com/office/drawing/2016/5/9/chartex" xmlns:cx4="http://schemas.microsoft.com/office/drawing/2016/5/10/chartex" xmlns:cx5="http://schemas.microsoft.com/office/drawing/2016/5/11/chartex" xmlns:mc="http://schemas.openxmlformats.org/markup-compatibility/2006" xmlns:o="urn:schemas-microsoft-com:office:office" xmlns:r="http://schemas.openxmlformats.org/officeDocument/2006/relationships" xmlns:m="http://schemas.openxmlformats.org/officeDocument/2006/math" xmlns:v="urn:schemas-microsoft-com:vml" xmlns:wp14="http://schemas.microsoft.com/office/word/2010/wordprocessingDrawing" xmlns:wp="http://schemas.openxmlformats.org/drawingml/2006/wordprocessingDrawing" xmlns:w10="urn:schemas-microsoft-com:office:word" xmlns:w="http://schemas.openxmlformats.org/wordprocessingml/2006/main" xmlns:w14="http://schemas.microsoft.com/office/word/2010/wordml" xmlns:w15="http://schemas.microsoft.com/office/word/2012/wordml" xmlns:w16se="http://schemas.microsoft.com/office/word/2015/wordml/symex" xmlns:wpg="http://schemas.microsoft.com/office/word/2010/wordprocessingGroup" xmlns:wpi="http://schemas.microsoft.com/office/word/2010/wordprocessingInk" xmlns:wne="http://schemas.microsoft.com/office/word/2006/wordml" xmlns:wps="http://schemas.microsoft.com/office/word/2010/wordprocessingShape" mc:Ignorable="w14 w15 w16se wp14">
+  <w:abstractNum w:abstractNumId="0" w15:restartNumberingAfterBreak="0">
+    <w:nsid w:val="27397CB3"/>
+    <w:multiLevelType w:val="hybridMultilevel"/>
+    <w:tmpl w:val="FEE4FDFC"/>
+    <w:lvl w:ilvl="0" w:tplc="509CC548">
+      <w:numFmt w:val="bullet"/>
+      <w:lvlText w:val="-"/>
+      <w:lvlJc w:val="left"/>
+      <w:pPr>
+        <w:ind w:left="720" w:hanging="360"/>
+      </w:pPr>
+      <w:rPr>
+        <w:rFonts w:ascii="Calibri" w:eastAsiaTheme="minorHAnsi" w:hAnsi="Calibri" w:cs="Calibri" w:hint="default"/>
+      </w:rPr>
+    </w:lvl>
+    <w:lvl w:ilvl="1" w:tplc="04070003" w:tentative="1">
+      <w:start w:val="1"/>
+      <w:numFmt w:val="bullet"/>
+      <w:lvlText w:val="o"/>
+      <w:lvlJc w:val="left"/>
+      <w:pPr>
+        <w:ind w:left="1440" w:hanging="360"/>
+      </w:pPr>
+      <w:rPr>
+        <w:rFonts w:ascii="Courier New" w:hAnsi="Courier New" w:cs="Courier New" w:hint="default"/>
+      </w:rPr>
+    </w:lvl>
+    <w:lvl w:ilvl="2" w:tplc="04070005" w:tentative="1">
+      <w:start w:val="1"/>
+      <w:numFmt w:val="bullet"/>
+      <w:lvlText w:val=""/>
+      <w:lvlJc w:val="left"/>
+      <w:pPr>
+        <w:ind w:left="2160" w:hanging="360"/>
+      </w:pPr>
+      <w:rPr>
+        <w:rFonts w:ascii="Wingdings" w:hAnsi="Wingdings" w:hint="default"/>
+      </w:rPr>
+    </w:lvl>
+    <w:lvl w:ilvl="3" w:tplc="04070001" w:tentative="1">
+      <w:start w:val="1"/>
+      <w:numFmt w:val="bullet"/>
+      <w:lvlText w:val=""/>
+      <w:lvlJc w:val="left"/>
+      <w:pPr>
+        <w:ind w:left="2880" w:hanging="360"/>
+      </w:pPr>
+      <w:rPr>
+        <w:rFonts w:ascii="Symbol" w:hAnsi="Symbol" w:hint="default"/>
+      </w:rPr>
+    </w:lvl>
+    <w:lvl w:ilvl="4" w:tplc="04070003" w:tentative="1">
+      <w:start w:val="1"/>
+      <w:numFmt w:val="bullet"/>
+      <w:lvlText w:val="o"/>
+      <w:lvlJc w:val="left"/>
+      <w:pPr>
+        <w:ind w:left="3600" w:hanging="360"/>
+      </w:pPr>
+      <w:rPr>
+        <w:rFonts w:ascii="Courier New" w:hAnsi="Courier New" w:cs="Courier New" w:hint="default"/>
+      </w:rPr>
+    </w:lvl>
+    <w:lvl w:ilvl="5" w:tplc="04070005" w:tentative="1">
+      <w:start w:val="1"/>
+      <w:numFmt w:val="bullet"/>
+      <w:lvlText w:val=""/>
+      <w:lvlJc w:val="left"/>
+      <w:pPr>
+        <w:ind w:left="4320" w:hanging="360"/>
+      </w:pPr>
+      <w:rPr>
+        <w:rFonts w:ascii="Wingdings" w:hAnsi="Wingdings" w:hint="default"/>
+      </w:rPr>
+    </w:lvl>
+    <w:lvl w:ilvl="6" w:tplc="04070001" w:tentative="1">
+      <w:start w:val="1"/>
+      <w:numFmt w:val="bullet"/>
+      <w:lvlText w:val=""/>
+      <w:lvlJc w:val="left"/>
+      <w:pPr>
+        <w:ind w:left="5040" w:hanging="360"/>
+      </w:pPr>
+      <w:rPr>
+        <w:rFonts w:ascii="Symbol" w:hAnsi="Symbol" w:hint="default"/>
+      </w:rPr>
+    </w:lvl>
+    <w:lvl w:ilvl="7" w:tplc="04070003" w:tentative="1">
+      <w:start w:val="1"/>
+      <w:numFmt w:val="bullet"/>
+      <w:lvlText w:val="o"/>
+      <w:lvlJc w:val="left"/>
+      <w:pPr>
+        <w:ind w:left="5760" w:hanging="360"/>
+      </w:pPr>
+      <w:rPr>
+        <w:rFonts w:ascii="Courier New" w:hAnsi="Courier New" w:cs="Courier New" w:hint="default"/>
+      </w:rPr>
+    </w:lvl>
+    <w:lvl w:ilvl="8" w:tplc="04070005" w:tentative="1">
+      <w:start w:val="1"/>
+      <w:numFmt w:val="bullet"/>
+      <w:lvlText w:val=""/>
+      <w:lvlJc w:val="left"/>
+      <w:pPr>
+        <w:ind w:left="6480" w:hanging="360"/>
+      </w:pPr>
+      <w:rPr>
+        <w:rFonts w:ascii="Wingdings" w:hAnsi="Wingdings" w:hint="default"/>
+      </w:rPr>
+    </w:lvl>
+  </w:abstractNum>
+  <w:num w:numId="1">
+    <w:abstractNumId w:val="0"/>
+  </w:num>
+</w:numbering>
 </file>
 
 <file path=word/styles.xml><?xml version="1.0" encoding="utf-8"?>
@@ -139,6 +937,7 @@
     <w:lsdException w:name="HTML Sample" w:semiHidden="1" w:unhideWhenUsed="1"/>
     <w:lsdException w:name="HTML Typewriter" w:semiHidden="1" w:unhideWhenUsed="1"/>
     <w:lsdException w:name="HTML Variable" w:semiHidden="1" w:unhideWhenUsed="1"/>
+    <w:lsdException w:name="Normal Table" w:semiHidden="1" w:unhideWhenUsed="1"/>
     <w:lsdException w:name="annotation subject" w:semiHidden="1" w:unhideWhenUsed="1"/>
     <w:lsdException w:name="No List" w:semiHidden="1" w:unhideWhenUsed="1"/>
     <w:lsdException w:name="Outline List 1" w:semiHidden="1" w:unhideWhenUsed="1"/>
@@ -184,9 +983,11 @@
     <w:lsdException w:name="Table Subtle 1" w:semiHidden="1" w:unhideWhenUsed="1"/>
     <w:lsdException w:name="Table Subtle 2" w:semiHidden="1" w:unhideWhenUsed="1"/>
     <w:lsdException w:name="Table Web 1" w:semiHidden="1" w:unhideWhenUsed="1"/>
+    <w:lsdException w:name="Table Web 2" w:semiHidden="1" w:unhideWhenUsed="1"/>
     <w:lsdException w:name="Table Web 3" w:semiHidden="1" w:unhideWhenUsed="1"/>
     <w:lsdException w:name="Balloon Text" w:semiHidden="1" w:unhideWhenUsed="1"/>
     <w:lsdException w:name="Table Grid" w:uiPriority="39"/>
+    <w:lsdException w:name="Table Theme" w:semiHidden="1" w:unhideWhenUsed="1"/>
     <w:lsdException w:name="Placeholder Text" w:semiHidden="1"/>
     <w:lsdException w:name="No Spacing" w:uiPriority="1" w:qFormat="1"/>
     <w:lsdException w:name="Light Shading" w:uiPriority="60"/>
@@ -409,11 +1210,34 @@
   <w:style w:type="paragraph" w:default="1" w:styleId="Standard">
     <w:name w:val="Normal"/>
     <w:qFormat/>
+    <w:rPr>
+      <w:lang w:val="en-US"/>
+    </w:rPr>
+  </w:style>
+  <w:style w:type="paragraph" w:styleId="berschrift1">
+    <w:name w:val="heading 1"/>
+    <w:basedOn w:val="Standard"/>
+    <w:next w:val="Standard"/>
+    <w:link w:val="berschrift1Zchn"/>
+    <w:uiPriority w:val="9"/>
+    <w:qFormat/>
+    <w:rsid w:val="0091151E"/>
+    <w:pPr>
+      <w:keepNext/>
+      <w:keepLines/>
+      <w:spacing w:before="240" w:after="0"/>
+      <w:outlineLvl w:val="0"/>
+    </w:pPr>
+    <w:rPr>
+      <w:rFonts w:asciiTheme="majorHAnsi" w:eastAsiaTheme="majorEastAsia" w:hAnsiTheme="majorHAnsi" w:cstheme="majorBidi"/>
+      <w:color w:val="2E74B5" w:themeColor="accent1" w:themeShade="BF"/>
+      <w:sz w:val="32"/>
+      <w:szCs w:val="32"/>
+    </w:rPr>
   </w:style>
   <w:style w:type="character" w:default="1" w:styleId="Absatz-Standardschriftart">
     <w:name w:val="Default Paragraph Font"/>
     <w:uiPriority w:val="1"/>
-    <w:semiHidden/>
     <w:unhideWhenUsed/>
   </w:style>
   <w:style w:type="table" w:default="1" w:styleId="NormaleTabelle">
@@ -436,6 +1260,138 @@
     <w:uiPriority w:val="99"/>
     <w:semiHidden/>
     <w:unhideWhenUsed/>
+  </w:style>
+  <w:style w:type="character" w:customStyle="1" w:styleId="berschrift1Zchn">
+    <w:name w:val="Überschrift 1 Zchn"/>
+    <w:basedOn w:val="Absatz-Standardschriftart"/>
+    <w:link w:val="berschrift1"/>
+    <w:uiPriority w:val="9"/>
+    <w:rsid w:val="0091151E"/>
+    <w:rPr>
+      <w:rFonts w:asciiTheme="majorHAnsi" w:eastAsiaTheme="majorEastAsia" w:hAnsiTheme="majorHAnsi" w:cstheme="majorBidi"/>
+      <w:color w:val="2E74B5" w:themeColor="accent1" w:themeShade="BF"/>
+      <w:sz w:val="32"/>
+      <w:szCs w:val="32"/>
+    </w:rPr>
+  </w:style>
+  <w:style w:type="paragraph" w:styleId="Listenabsatz">
+    <w:name w:val="List Paragraph"/>
+    <w:basedOn w:val="Standard"/>
+    <w:uiPriority w:val="34"/>
+    <w:qFormat/>
+    <w:rsid w:val="0091151E"/>
+    <w:pPr>
+      <w:ind w:left="720"/>
+      <w:contextualSpacing/>
+    </w:pPr>
+  </w:style>
+  <w:style w:type="paragraph" w:styleId="Endnotentext">
+    <w:name w:val="endnote text"/>
+    <w:basedOn w:val="Standard"/>
+    <w:link w:val="EndnotentextZchn"/>
+    <w:uiPriority w:val="99"/>
+    <w:semiHidden/>
+    <w:unhideWhenUsed/>
+    <w:rsid w:val="00C1062D"/>
+    <w:pPr>
+      <w:spacing w:after="0" w:line="240" w:lineRule="auto"/>
+    </w:pPr>
+    <w:rPr>
+      <w:sz w:val="20"/>
+      <w:szCs w:val="20"/>
+    </w:rPr>
+  </w:style>
+  <w:style w:type="character" w:customStyle="1" w:styleId="EndnotentextZchn">
+    <w:name w:val="Endnotentext Zchn"/>
+    <w:basedOn w:val="Absatz-Standardschriftart"/>
+    <w:link w:val="Endnotentext"/>
+    <w:uiPriority w:val="99"/>
+    <w:semiHidden/>
+    <w:rsid w:val="00C1062D"/>
+    <w:rPr>
+      <w:sz w:val="20"/>
+      <w:szCs w:val="20"/>
+      <w:lang w:val="en-US"/>
+    </w:rPr>
+  </w:style>
+  <w:style w:type="character" w:styleId="Endnotenzeichen">
+    <w:name w:val="endnote reference"/>
+    <w:basedOn w:val="Absatz-Standardschriftart"/>
+    <w:uiPriority w:val="99"/>
+    <w:semiHidden/>
+    <w:unhideWhenUsed/>
+    <w:rsid w:val="00C1062D"/>
+    <w:rPr>
+      <w:vertAlign w:val="superscript"/>
+    </w:rPr>
+  </w:style>
+  <w:style w:type="paragraph" w:styleId="Funotentext">
+    <w:name w:val="footnote text"/>
+    <w:basedOn w:val="Standard"/>
+    <w:link w:val="FunotentextZchn"/>
+    <w:uiPriority w:val="99"/>
+    <w:semiHidden/>
+    <w:unhideWhenUsed/>
+    <w:rsid w:val="00C1062D"/>
+    <w:pPr>
+      <w:spacing w:after="0" w:line="240" w:lineRule="auto"/>
+    </w:pPr>
+    <w:rPr>
+      <w:sz w:val="20"/>
+      <w:szCs w:val="20"/>
+    </w:rPr>
+  </w:style>
+  <w:style w:type="character" w:customStyle="1" w:styleId="FunotentextZchn">
+    <w:name w:val="Fußnotentext Zchn"/>
+    <w:basedOn w:val="Absatz-Standardschriftart"/>
+    <w:link w:val="Funotentext"/>
+    <w:uiPriority w:val="99"/>
+    <w:semiHidden/>
+    <w:rsid w:val="00C1062D"/>
+    <w:rPr>
+      <w:sz w:val="20"/>
+      <w:szCs w:val="20"/>
+      <w:lang w:val="en-US"/>
+    </w:rPr>
+  </w:style>
+  <w:style w:type="character" w:styleId="Funotenzeichen">
+    <w:name w:val="footnote reference"/>
+    <w:basedOn w:val="Absatz-Standardschriftart"/>
+    <w:uiPriority w:val="99"/>
+    <w:semiHidden/>
+    <w:unhideWhenUsed/>
+    <w:rsid w:val="00C1062D"/>
+    <w:rPr>
+      <w:vertAlign w:val="superscript"/>
+    </w:rPr>
+  </w:style>
+  <w:style w:type="character" w:styleId="Hyperlink">
+    <w:name w:val="Hyperlink"/>
+    <w:basedOn w:val="Absatz-Standardschriftart"/>
+    <w:uiPriority w:val="99"/>
+    <w:unhideWhenUsed/>
+    <w:rsid w:val="00C1062D"/>
+    <w:rPr>
+      <w:color w:val="0563C1" w:themeColor="hyperlink"/>
+      <w:u w:val="single"/>
+    </w:rPr>
+  </w:style>
+  <w:style w:type="paragraph" w:styleId="StandardWeb">
+    <w:name w:val="Normal (Web)"/>
+    <w:basedOn w:val="Standard"/>
+    <w:uiPriority w:val="99"/>
+    <w:semiHidden/>
+    <w:unhideWhenUsed/>
+    <w:rsid w:val="00A723A4"/>
+    <w:pPr>
+      <w:spacing w:before="100" w:beforeAutospacing="1" w:after="100" w:afterAutospacing="1" w:line="240" w:lineRule="auto"/>
+    </w:pPr>
+    <w:rPr>
+      <w:rFonts w:ascii="Times New Roman" w:eastAsiaTheme="minorEastAsia" w:hAnsi="Times New Roman" w:cs="Times New Roman"/>
+      <w:sz w:val="24"/>
+      <w:szCs w:val="24"/>
+      <w:lang w:val="de-DE" w:eastAsia="de-DE"/>
+    </w:rPr>
   </w:style>
 </w:styles>
 </file>
@@ -733,4 +1689,16 @@
     </a:ext>
   </a:extLst>
 </a:theme>
+</file>
+
+<file path=customXml/item1.xml><?xml version="1.0" encoding="utf-8"?>
+<b:Sources xmlns:b="http://schemas.openxmlformats.org/officeDocument/2006/bibliography" xmlns="http://schemas.openxmlformats.org/officeDocument/2006/bibliography" SelectedStyle="\APASixthEditionOfficeOnline.xsl" StyleName="APA" Version="6"/>
+</file>
+
+<file path=customXml/itemProps1.xml><?xml version="1.0" encoding="utf-8"?>
+<ds:datastoreItem xmlns:ds="http://schemas.openxmlformats.org/officeDocument/2006/customXml" ds:itemID="{808EA6FA-AB22-4227-859E-C82624922DE6}">
+  <ds:schemaRefs>
+    <ds:schemaRef ds:uri="http://schemas.openxmlformats.org/officeDocument/2006/bibliography"/>
+  </ds:schemaRefs>
+</ds:datastoreItem>
 </file>
</xml_diff>

<commit_message>
fixed rechtschreibkorrektur in architecture graphic
</commit_message>
<xml_diff>
--- a/documentation/milestone1/07_architecture.docx
+++ b/documentation/milestone1/07_architecture.docx
@@ -9,8 +9,6 @@
       <w:r>
         <w:t xml:space="preserve">7. </w:t>
       </w:r>
-      <w:bookmarkStart w:id="0" w:name="_GoBack"/>
-      <w:bookmarkEnd w:id="0"/>
       <w:r>
         <w:t>High-level System Architecture</w:t>
       </w:r>
@@ -23,7 +21,15 @@
     </w:p>
     <w:p>
       <w:r>
-        <w:t>The overall architecture goal for fuldaflats.de is to create a multi-tier web application that uses a REST-Webservice and AJAX technology as main data exchange interfaces.</w:t>
+        <w:t>The overall architecture goal for fuldaflats.de is to create a multi-tier web application that uses a REST-</w:t>
+      </w:r>
+      <w:proofErr w:type="spellStart"/>
+      <w:r>
+        <w:t>Webservice</w:t>
+      </w:r>
+      <w:proofErr w:type="spellEnd"/>
+      <w:r>
+        <w:t xml:space="preserve"> and AJAX technology as main data exchange interfaces.</w:t>
       </w:r>
       <w:r>
         <w:t xml:space="preserve"> We use a </w:t>
@@ -58,7 +64,15 @@
         <w:t>MySQL Database</w:t>
       </w:r>
       <w:r>
-        <w:t xml:space="preserve"> which can be administrated by the phpMyAdmin user interface. </w:t>
+        <w:t xml:space="preserve"> which can be administrated by the </w:t>
+      </w:r>
+      <w:proofErr w:type="spellStart"/>
+      <w:r>
+        <w:t>phpMyAdmin</w:t>
+      </w:r>
+      <w:proofErr w:type="spellEnd"/>
+      <w:r>
+        <w:t xml:space="preserve"> user interface. </w:t>
       </w:r>
     </w:p>
     <w:p>
@@ -102,12 +116,14 @@
       <w:r>
         <w:t xml:space="preserve"> coding. Node.js itself is quite a bare software platform, but it can be extended through the package-manager </w:t>
       </w:r>
+      <w:proofErr w:type="spellStart"/>
       <w:r>
         <w:rPr>
           <w:b/>
         </w:rPr>
         <w:t>npm</w:t>
       </w:r>
+      <w:proofErr w:type="spellEnd"/>
       <w:r>
         <w:rPr>
           <w:rStyle w:val="Funotenzeichen"/>
@@ -116,7 +132,15 @@
         <w:footnoteReference w:id="2"/>
       </w:r>
       <w:r>
-        <w:t xml:space="preserve">. Node.js modules that are mandatory for the fuldaflats.de project are </w:t>
+        <w:t xml:space="preserve">. Node.js modules that are mandatory for the fuldaflats.de project </w:t>
+      </w:r>
+      <w:proofErr w:type="gramStart"/>
+      <w:r>
+        <w:t>are</w:t>
+      </w:r>
+      <w:proofErr w:type="gramEnd"/>
+      <w:r>
+        <w:t xml:space="preserve"> </w:t>
       </w:r>
       <w:r>
         <w:rPr>
@@ -166,7 +190,15 @@
     </w:p>
     <w:p>
       <w:r>
-        <w:t xml:space="preserve">For the web client we use </w:t>
+        <w:t xml:space="preserve">For the web </w:t>
+      </w:r>
+      <w:proofErr w:type="gramStart"/>
+      <w:r>
+        <w:t>client</w:t>
+      </w:r>
+      <w:proofErr w:type="gramEnd"/>
+      <w:r>
+        <w:t xml:space="preserve"> we use </w:t>
       </w:r>
       <w:r>
         <w:rPr>
@@ -182,7 +214,23 @@
         <w:footnoteReference w:id="5"/>
       </w:r>
       <w:r>
-        <w:t xml:space="preserve"> as a standard library to enhance browser APIs, as well as &lt;AngularJS version 2 as a framework for client-sided logic, two-way JavaScript databinding, client sided routing and event handling&gt; &lt;Rivets.js/KnockoutJS as library for two-way databinding and RESTful-JS as library to create AJAX-HTTP calls more confortably&gt;. We also use </w:t>
+        <w:t xml:space="preserve"> as a standard library to enhance browser APIs, as well as &lt;AngularJS version 2 as a framework for client-sided logic, two-way JavaScript databinding, client sided routing and event handling&gt; &lt;Rivets.js/</w:t>
+      </w:r>
+      <w:proofErr w:type="spellStart"/>
+      <w:r>
+        <w:t>KnockoutJS</w:t>
+      </w:r>
+      <w:proofErr w:type="spellEnd"/>
+      <w:r>
+        <w:t xml:space="preserve"> as library for two-way databinding and RESTful-JS as library to create AJAX-HTTP calls more </w:t>
+      </w:r>
+      <w:proofErr w:type="spellStart"/>
+      <w:r>
+        <w:t>confortably</w:t>
+      </w:r>
+      <w:proofErr w:type="spellEnd"/>
+      <w:r>
+        <w:t xml:space="preserve">&gt;. We also use </w:t>
       </w:r>
       <w:r>
         <w:rPr>
@@ -198,19 +246,29 @@
         <w:footnoteReference w:id="6"/>
       </w:r>
       <w:r>
-        <w:t xml:space="preserve"> as a presentation framework (mainly for it’s CSS) for responsive web design.</w:t>
+        <w:t xml:space="preserve"> as a presentation framework (mainly for </w:t>
+      </w:r>
+      <w:proofErr w:type="spellStart"/>
+      <w:r>
+        <w:t>it’s</w:t>
+      </w:r>
+      <w:proofErr w:type="spellEnd"/>
+      <w:r>
+        <w:t xml:space="preserve"> CSS) for responsive web design.</w:t>
       </w:r>
     </w:p>
     <w:p>
       <w:r>
         <w:t xml:space="preserve">The fuldaflats.de project uses </w:t>
       </w:r>
+      <w:proofErr w:type="spellStart"/>
       <w:r>
         <w:rPr>
           <w:b/>
         </w:rPr>
         <w:t>git</w:t>
       </w:r>
+      <w:proofErr w:type="spellEnd"/>
       <w:r>
         <w:rPr>
           <w:rStyle w:val="Funotenzeichen"/>
@@ -357,11 +415,13 @@
             <v:path o:extrusionok="f" gradientshapeok="t" o:connecttype="rect"/>
             <o:lock v:ext="edit" aspectratio="t"/>
           </v:shapetype>
-          <v:shape id="_x0000_i1025" type="#_x0000_t75" style="width:452.55pt;height:197.3pt">
+          <v:shape id="_x0000_i1027" type="#_x0000_t75" style="width:453.5pt;height:201.95pt">
             <v:imagedata r:id="rId8" o:title="07_architecture"/>
           </v:shape>
         </w:pict>
       </w:r>
+      <w:bookmarkStart w:id="0" w:name="_GoBack"/>
+      <w:bookmarkEnd w:id="0"/>
     </w:p>
     <w:p>
       <w:pPr>
@@ -1238,6 +1298,7 @@
   <w:style w:type="character" w:default="1" w:styleId="Absatz-Standardschriftart">
     <w:name w:val="Default Paragraph Font"/>
     <w:uiPriority w:val="1"/>
+    <w:semiHidden/>
     <w:unhideWhenUsed/>
   </w:style>
   <w:style w:type="table" w:default="1" w:styleId="NormaleTabelle">
@@ -1696,7 +1757,7 @@
 </file>
 
 <file path=customXml/itemProps1.xml><?xml version="1.0" encoding="utf-8"?>
-<ds:datastoreItem xmlns:ds="http://schemas.openxmlformats.org/officeDocument/2006/customXml" ds:itemID="{808EA6FA-AB22-4227-859E-C82624922DE6}">
+<ds:datastoreItem xmlns:ds="http://schemas.openxmlformats.org/officeDocument/2006/customXml" ds:itemID="{6A357C7A-02AE-4E42-91B7-4DE98C26D493}">
   <ds:schemaRefs>
     <ds:schemaRef ds:uri="http://schemas.openxmlformats.org/officeDocument/2006/bibliography"/>
   </ds:schemaRefs>

</xml_diff>